<commit_message>
fixed space in about/added resume
</commit_message>
<xml_diff>
--- a/src/assets/resume.docx
+++ b/src/assets/resume.docx
@@ -47,7 +47,7 @@
           <w:sz w:val="20"/>
           <w:szCs w:val="20"/>
         </w:rPr>
-        <w:t>Mobile</w:t>
+        <w:t>Email</w:t>
       </w:r>
       <w:r>
         <w:rPr>
@@ -55,34 +55,17 @@
           <w:sz w:val="20"/>
           <w:szCs w:val="20"/>
         </w:rPr>
-        <w:t xml:space="preserve">: 706-399-4334 | </w:t>
-      </w:r>
-      <w:r>
-        <w:rPr>
-          <w:rFonts w:ascii="Arial" w:eastAsia="Arial" w:hAnsi="Arial" w:cs="Arial"/>
-          <w:b/>
-          <w:sz w:val="20"/>
-          <w:szCs w:val="20"/>
-        </w:rPr>
-        <w:t>Email</w:t>
-      </w:r>
-      <w:r>
-        <w:rPr>
-          <w:rFonts w:ascii="Arial" w:eastAsia="Arial" w:hAnsi="Arial" w:cs="Arial"/>
-          <w:sz w:val="20"/>
-          <w:szCs w:val="20"/>
-        </w:rPr>
         <w:t xml:space="preserve">: </w:t>
       </w:r>
-      <w:hyperlink r:id="rId5">
+      <w:hyperlink r:id="rId5" w:history="1">
         <w:r>
           <w:rPr>
+            <w:rStyle w:val="Hyperlink"/>
             <w:rFonts w:ascii="Arial" w:eastAsia="Arial" w:hAnsi="Arial" w:cs="Arial"/>
-            <w:color w:val="467886"/>
             <w:sz w:val="20"/>
             <w:szCs w:val="20"/>
           </w:rPr>
-          <w:t>michaelbcruz96@gmail.com</w:t>
+          <w:t>cruzingtechnology@gmail.com</w:t>
         </w:r>
       </w:hyperlink>
       <w:r>
@@ -1095,7 +1078,33 @@
           <w:sz w:val="18"/>
           <w:szCs w:val="18"/>
         </w:rPr>
-        <w:t xml:space="preserve"> n8n, </w:t>
+        <w:t xml:space="preserve"> n8n,</w:t>
+      </w:r>
+      <w:r>
+        <w:rPr>
+          <w:rFonts w:ascii="Arial" w:eastAsia="Arial" w:hAnsi="Arial" w:cs="Arial"/>
+          <w:sz w:val="18"/>
+          <w:szCs w:val="18"/>
+        </w:rPr>
+        <w:t xml:space="preserve"> </w:t>
+      </w:r>
+      <w:proofErr w:type="spellStart"/>
+      <w:r>
+        <w:rPr>
+          <w:rFonts w:ascii="Arial" w:eastAsia="Arial" w:hAnsi="Arial" w:cs="Arial"/>
+          <w:sz w:val="18"/>
+          <w:szCs w:val="18"/>
+        </w:rPr>
+        <w:t>LangChain</w:t>
+      </w:r>
+      <w:proofErr w:type="spellEnd"/>
+      <w:r>
+        <w:rPr>
+          <w:rFonts w:ascii="Arial" w:eastAsia="Arial" w:hAnsi="Arial" w:cs="Arial"/>
+          <w:sz w:val="18"/>
+          <w:szCs w:val="18"/>
+        </w:rPr>
+        <w:t xml:space="preserve"> </w:t>
       </w:r>
       <w:r>
         <w:rPr>
@@ -2749,7 +2758,27 @@
           <w:sz w:val="18"/>
           <w:szCs w:val="18"/>
         </w:rPr>
-        <w:t>The standalone application was developed using Tkinter while the website uses React.js</w:t>
+        <w:t xml:space="preserve">The standalone application was developed using </w:t>
+      </w:r>
+      <w:proofErr w:type="spellStart"/>
+      <w:r>
+        <w:rPr>
+          <w:rFonts w:ascii="Arial" w:eastAsia="Arial" w:hAnsi="Arial" w:cs="Arial"/>
+          <w:bCs/>
+          <w:sz w:val="18"/>
+          <w:szCs w:val="18"/>
+        </w:rPr>
+        <w:t>Tkinter</w:t>
+      </w:r>
+      <w:proofErr w:type="spellEnd"/>
+      <w:r>
+        <w:rPr>
+          <w:rFonts w:ascii="Arial" w:eastAsia="Arial" w:hAnsi="Arial" w:cs="Arial"/>
+          <w:bCs/>
+          <w:sz w:val="18"/>
+          <w:szCs w:val="18"/>
+        </w:rPr>
+        <w:t xml:space="preserve"> while the website uses React.js</w:t>
       </w:r>
     </w:p>
     <w:p>

</xml_diff>